<commit_message>
cleaning the deleted files
</commit_message>
<xml_diff>
--- a/modules/DesignPatterns/Content/BehavioralDesignPatterns/StrategyDesingPattern/Notes/StrategyDesignPattern.docx
+++ b/modules/DesignPatterns/Content/BehavioralDesignPatterns/StrategyDesingPattern/Notes/StrategyDesignPattern.docx
@@ -9,46 +9,24 @@
         <w:ind w:left="48" w:right="48"/>
         <w:jc w:val="both"/>
         <w:rPr>
-          <w:rFonts w:ascii="Arial" w:hAnsi="Arial" w:cs="Arial"/>
+          <w:rFonts w:asciiTheme="majorHAnsi" w:hAnsiTheme="majorHAnsi" w:cstheme="majorHAnsi"/>
           <w:b/>
           <w:bCs/>
           <w:color w:val="000000"/>
-          <w:sz w:val="30"/>
-          <w:szCs w:val="30"/>
+          <w:sz w:val="36"/>
+          <w:szCs w:val="36"/>
         </w:rPr>
       </w:pPr>
       <w:r>
         <w:rPr>
-          <w:rFonts w:ascii="Arial" w:hAnsi="Arial" w:cs="Arial"/>
+          <w:rFonts w:asciiTheme="majorHAnsi" w:hAnsiTheme="majorHAnsi" w:cstheme="majorHAnsi"/>
           <w:b/>
           <w:bCs/>
           <w:color w:val="000000"/>
-          <w:sz w:val="30"/>
-          <w:szCs w:val="30"/>
-        </w:rPr>
-        <w:t xml:space="preserve">Strategy </w:t>
-      </w:r>
-      <w:r>
-        <w:rPr>
-          <w:rFonts w:ascii="Arial" w:hAnsi="Arial" w:cs="Arial"/>
-          <w:b/>
-          <w:bCs/>
-          <w:color w:val="000000"/>
-          <w:sz w:val="30"/>
-          <w:szCs w:val="30"/>
-        </w:rPr>
-        <w:t>Design P</w:t>
-      </w:r>
-      <w:r>
-        <w:rPr>
-          <w:rFonts w:ascii="Arial" w:hAnsi="Arial" w:cs="Arial"/>
-          <w:b/>
-          <w:bCs/>
-          <w:color w:val="000000"/>
-          <w:sz w:val="30"/>
-          <w:szCs w:val="30"/>
-        </w:rPr>
-        <w:t>attern</w:t>
+          <w:sz w:val="36"/>
+          <w:szCs w:val="36"/>
+        </w:rPr>
+        <w:t>Strategy Design Pattern</w:t>
       </w:r>
     </w:p>
     <w:p>
@@ -58,7 +36,7 @@
         <w:ind w:left="48" w:right="48"/>
         <w:jc w:val="both"/>
         <w:rPr>
-          <w:rFonts w:ascii="Arial" w:hAnsi="Arial" w:cs="Arial"/>
+          <w:rFonts w:asciiTheme="majorHAnsi" w:hAnsiTheme="majorHAnsi" w:cstheme="majorHAnsi"/>
           <w:b/>
           <w:bCs/>
           <w:color w:val="000000"/>
@@ -74,16 +52,48 @@
         <w:ind w:left="48" w:right="48"/>
         <w:jc w:val="both"/>
         <w:rPr>
-          <w:rFonts w:ascii="Arial" w:hAnsi="Arial" w:cs="Arial"/>
+          <w:rFonts w:asciiTheme="majorHAnsi" w:hAnsiTheme="majorHAnsi" w:cstheme="majorHAnsi"/>
           <w:color w:val="000000"/>
         </w:rPr>
       </w:pPr>
       <w:r>
         <w:rPr>
-          <w:rFonts w:ascii="Arial" w:hAnsi="Arial" w:cs="Arial"/>
-          <w:color w:val="000000"/>
-        </w:rPr>
-        <w:t>In Strategy pattern, a class behavior or its algorithm can be changed at run time. This type of design pattern comes under behavior pattern.</w:t>
+          <w:rFonts w:asciiTheme="majorHAnsi" w:hAnsiTheme="majorHAnsi" w:cstheme="majorHAnsi"/>
+          <w:color w:val="000000"/>
+        </w:rPr>
+        <w:t xml:space="preserve">In Strategy pattern, a class </w:t>
+      </w:r>
+      <w:proofErr w:type="spellStart"/>
+      <w:r>
+        <w:rPr>
+          <w:rFonts w:asciiTheme="majorHAnsi" w:hAnsiTheme="majorHAnsi" w:cstheme="majorHAnsi"/>
+          <w:color w:val="000000"/>
+        </w:rPr>
+        <w:t>behavior</w:t>
+      </w:r>
+      <w:proofErr w:type="spellEnd"/>
+      <w:r>
+        <w:rPr>
+          <w:rFonts w:asciiTheme="majorHAnsi" w:hAnsiTheme="majorHAnsi" w:cstheme="majorHAnsi"/>
+          <w:color w:val="000000"/>
+        </w:rPr>
+        <w:t xml:space="preserve"> or its algorithm can be changed at run time. This type of design pattern comes under </w:t>
+      </w:r>
+      <w:proofErr w:type="spellStart"/>
+      <w:r>
+        <w:rPr>
+          <w:rFonts w:asciiTheme="majorHAnsi" w:hAnsiTheme="majorHAnsi" w:cstheme="majorHAnsi"/>
+          <w:color w:val="000000"/>
+        </w:rPr>
+        <w:t>behavior</w:t>
+      </w:r>
+      <w:proofErr w:type="spellEnd"/>
+      <w:r>
+        <w:rPr>
+          <w:rFonts w:asciiTheme="majorHAnsi" w:hAnsiTheme="majorHAnsi" w:cstheme="majorHAnsi"/>
+          <w:color w:val="000000"/>
+        </w:rPr>
+        <w:t xml:space="preserve"> pattern.</w:t>
       </w:r>
     </w:p>
     <w:p>
@@ -93,16 +103,32 @@
         <w:ind w:left="48" w:right="48"/>
         <w:jc w:val="both"/>
         <w:rPr>
-          <w:rFonts w:ascii="Arial" w:hAnsi="Arial" w:cs="Arial"/>
+          <w:rFonts w:asciiTheme="majorHAnsi" w:hAnsiTheme="majorHAnsi" w:cstheme="majorHAnsi"/>
           <w:color w:val="000000"/>
         </w:rPr>
       </w:pPr>
       <w:r>
         <w:rPr>
-          <w:rFonts w:ascii="Arial" w:hAnsi="Arial" w:cs="Arial"/>
-          <w:color w:val="000000"/>
-        </w:rPr>
-        <w:t>In Strategy pattern, we create objects which represent various strategies and a context object whose behavior varies as per its strategy object. The strategy object changes the executing algorithm of the context object.</w:t>
+          <w:rFonts w:asciiTheme="majorHAnsi" w:hAnsiTheme="majorHAnsi" w:cstheme="majorHAnsi"/>
+          <w:color w:val="000000"/>
+        </w:rPr>
+        <w:t xml:space="preserve">In Strategy pattern, we create objects which represent various strategies and a context object whose </w:t>
+      </w:r>
+      <w:proofErr w:type="spellStart"/>
+      <w:r>
+        <w:rPr>
+          <w:rFonts w:asciiTheme="majorHAnsi" w:hAnsiTheme="majorHAnsi" w:cstheme="majorHAnsi"/>
+          <w:color w:val="000000"/>
+        </w:rPr>
+        <w:t>behavior</w:t>
+      </w:r>
+      <w:proofErr w:type="spellEnd"/>
+      <w:r>
+        <w:rPr>
+          <w:rFonts w:asciiTheme="majorHAnsi" w:hAnsiTheme="majorHAnsi" w:cstheme="majorHAnsi"/>
+          <w:color w:val="000000"/>
+        </w:rPr>
+        <w:t xml:space="preserve"> varies as per its strategy object. The strategy object changes the executing algorithm of the context object.</w:t>
       </w:r>
     </w:p>
     <w:p>
@@ -112,7 +138,7 @@
         <w:ind w:left="48" w:right="48"/>
         <w:jc w:val="both"/>
         <w:rPr>
-          <w:rFonts w:ascii="Arial" w:hAnsi="Arial" w:cs="Arial"/>
+          <w:rFonts w:asciiTheme="majorHAnsi" w:hAnsiTheme="majorHAnsi" w:cstheme="majorHAnsi"/>
           <w:color w:val="000000"/>
         </w:rPr>
       </w:pPr>
@@ -124,12 +150,13 @@
         <w:ind w:left="48" w:right="48"/>
         <w:jc w:val="both"/>
         <w:rPr>
-          <w:rFonts w:ascii="Arial" w:hAnsi="Arial" w:cs="Arial"/>
+          <w:rFonts w:asciiTheme="majorHAnsi" w:hAnsiTheme="majorHAnsi" w:cstheme="majorHAnsi"/>
           <w:color w:val="000000"/>
         </w:rPr>
       </w:pPr>
       <w:r>
         <w:rPr>
+          <w:rFonts w:asciiTheme="majorHAnsi" w:hAnsiTheme="majorHAnsi" w:cstheme="majorHAnsi"/>
           <w:noProof/>
         </w:rPr>
         <w:drawing>
@@ -182,7 +209,13 @@
         </w:drawing>
       </w:r>
     </w:p>
-    <w:p/>
+    <w:p>
+      <w:pPr>
+        <w:rPr>
+          <w:rFonts w:asciiTheme="majorHAnsi" w:hAnsiTheme="majorHAnsi" w:cstheme="majorHAnsi"/>
+        </w:rPr>
+      </w:pPr>
+    </w:p>
     <w:sectPr>
       <w:pgSz w:w="11906" w:h="16838"/>
       <w:pgMar w:top="1417" w:right="1417" w:bottom="1417" w:left="1417" w:header="708" w:footer="708" w:gutter="0"/>

</xml_diff>